<commit_message>
change the format of wirte up, but didn't change the context
</commit_message>
<xml_diff>
--- a/docs/artifactsFolder/Write-up.docx
+++ b/docs/artifactsFolder/Write-up.docx
@@ -2,6 +2,43 @@
 <file path=word/document.xml><?xml version="1.0" encoding="utf-8"?>
 <w:document xmlns:wpc="http://schemas.microsoft.com/office/word/2010/wordprocessingCanvas" xmlns:cx="http://schemas.microsoft.com/office/drawing/2014/chartex" xmlns:cx1="http://schemas.microsoft.com/office/drawing/2015/9/8/chartex" xmlns:cx2="http://schemas.microsoft.com/office/drawing/2015/10/21/chartex" xmlns:cx3="http://schemas.microsoft.com/office/drawing/2016/5/9/chartex" xmlns:cx4="http://schemas.microsoft.com/office/drawing/2016/5/10/chartex" xmlns:cx5="http://schemas.microsoft.com/office/drawing/2016/5/11/chartex" xmlns:cx6="http://schemas.microsoft.com/office/drawing/2016/5/12/chartex" xmlns:cx7="http://schemas.microsoft.com/office/drawing/2016/5/13/chartex" xmlns:cx8="http://schemas.microsoft.com/office/drawing/2016/5/14/chartex" xmlns:mc="http://schemas.openxmlformats.org/markup-compatibility/2006" xmlns:aink="http://schemas.microsoft.com/office/drawing/2016/ink" xmlns:am3d="http://schemas.microsoft.com/office/drawing/2017/model3d" xmlns:o="urn:schemas-microsoft-com:office:office" xmlns:r="http://schemas.openxmlformats.org/officeDocument/2006/relationships" xmlns:m="http://schemas.openxmlformats.org/officeDocument/2006/math" xmlns:v="urn:schemas-microsoft-com:vml" xmlns:wp14="http://schemas.microsoft.com/office/word/2010/wordprocessingDrawing" xmlns:wp="http://schemas.openxmlformats.org/drawingml/2006/wordprocessingDrawing" xmlns:w10="urn:schemas-microsoft-com:office:word" xmlns:w="http://schemas.openxmlformats.org/wordprocessingml/2006/main" xmlns:w14="http://schemas.microsoft.com/office/word/2010/wordml" xmlns:w15="http://schemas.microsoft.com/office/word/2012/wordml" xmlns:w16cid="http://schemas.microsoft.com/office/word/2016/wordml/cid" xmlns:w16se="http://schemas.microsoft.com/office/word/2015/wordml/symex" xmlns:wpg="http://schemas.microsoft.com/office/word/2010/wordprocessingGroup" xmlns:wpi="http://schemas.microsoft.com/office/word/2010/wordprocessingInk" xmlns:wne="http://schemas.microsoft.com/office/word/2006/wordml" xmlns:wps="http://schemas.microsoft.com/office/word/2010/wordprocessingShape" mc:Ignorable="w14 w15 w16se w16cid wp14">
   <w:body>
+    <w:p>
+      <w:pPr>
+        <w:spacing w:after="0" w:line="240" w:lineRule="auto"/>
+        <w:rPr>
+          <w:rFonts w:ascii="Times New Roman" w:eastAsia="Times New Roman" w:hAnsi="Times New Roman" w:cs="Times New Roman"/>
+          <w:b/>
+          <w:bCs/>
+          <w:color w:val="000000"/>
+          <w:sz w:val="32"/>
+          <w:szCs w:val="24"/>
+        </w:rPr>
+      </w:pPr>
+      <w:r>
+        <w:rPr>
+          <w:rFonts w:ascii="Times New Roman" w:eastAsia="Times New Roman" w:hAnsi="Times New Roman" w:cs="Times New Roman"/>
+          <w:b/>
+          <w:bCs/>
+          <w:color w:val="000000"/>
+          <w:sz w:val="32"/>
+          <w:szCs w:val="24"/>
+        </w:rPr>
+        <w:t>Team Log</w:t>
+      </w:r>
+    </w:p>
+    <w:p>
+      <w:pPr>
+        <w:spacing w:after="0" w:line="240" w:lineRule="auto"/>
+        <w:rPr>
+          <w:rFonts w:ascii="Times New Roman" w:eastAsia="Times New Roman" w:hAnsi="Times New Roman" w:cs="Times New Roman"/>
+          <w:b/>
+          <w:bCs/>
+          <w:color w:val="000000"/>
+          <w:sz w:val="24"/>
+          <w:szCs w:val="24"/>
+        </w:rPr>
+      </w:pPr>
+    </w:p>
     <w:p>
       <w:pPr>
         <w:spacing w:after="0" w:line="240" w:lineRule="auto"/>
@@ -1049,6 +1086,26 @@
     </w:p>
     <w:p>
       <w:pPr>
+        <w:spacing w:after="240" w:line="240" w:lineRule="auto"/>
+        <w:rPr>
+          <w:rFonts w:ascii="Times New Roman" w:eastAsia="Times New Roman" w:hAnsi="Times New Roman" w:cs="Times New Roman"/>
+          <w:sz w:val="24"/>
+          <w:szCs w:val="24"/>
+        </w:rPr>
+      </w:pPr>
+    </w:p>
+    <w:p>
+      <w:pPr>
+        <w:spacing w:after="240" w:line="240" w:lineRule="auto"/>
+        <w:rPr>
+          <w:rFonts w:ascii="Times New Roman" w:eastAsia="Times New Roman" w:hAnsi="Times New Roman" w:cs="Times New Roman"/>
+          <w:sz w:val="24"/>
+          <w:szCs w:val="24"/>
+        </w:rPr>
+      </w:pPr>
+    </w:p>
+    <w:p>
+      <w:pPr>
         <w:spacing w:after="0" w:line="240" w:lineRule="auto"/>
         <w:rPr>
           <w:rFonts w:ascii="Times New Roman" w:eastAsia="Times New Roman" w:hAnsi="Times New Roman" w:cs="Times New Roman"/>
@@ -1065,6 +1122,7 @@
           <w:sz w:val="24"/>
           <w:szCs w:val="24"/>
         </w:rPr>
+        <w:lastRenderedPageBreak/>
         <w:t>Date: 10/17/2018</w:t>
       </w:r>
     </w:p>
@@ -2167,6 +2225,36 @@
     </w:p>
     <w:p>
       <w:pPr>
+        <w:spacing w:after="240" w:line="240" w:lineRule="auto"/>
+        <w:rPr>
+          <w:rFonts w:ascii="Times New Roman" w:eastAsia="Times New Roman" w:hAnsi="Times New Roman" w:cs="Times New Roman"/>
+          <w:sz w:val="24"/>
+          <w:szCs w:val="24"/>
+        </w:rPr>
+      </w:pPr>
+    </w:p>
+    <w:p>
+      <w:pPr>
+        <w:spacing w:after="240" w:line="240" w:lineRule="auto"/>
+        <w:rPr>
+          <w:rFonts w:ascii="Times New Roman" w:eastAsia="Times New Roman" w:hAnsi="Times New Roman" w:cs="Times New Roman"/>
+          <w:sz w:val="24"/>
+          <w:szCs w:val="24"/>
+        </w:rPr>
+      </w:pPr>
+    </w:p>
+    <w:p>
+      <w:pPr>
+        <w:spacing w:after="240" w:line="240" w:lineRule="auto"/>
+        <w:rPr>
+          <w:rFonts w:ascii="Times New Roman" w:eastAsia="Times New Roman" w:hAnsi="Times New Roman" w:cs="Times New Roman"/>
+          <w:sz w:val="24"/>
+          <w:szCs w:val="24"/>
+        </w:rPr>
+      </w:pPr>
+    </w:p>
+    <w:p>
+      <w:pPr>
         <w:spacing w:after="0" w:line="240" w:lineRule="auto"/>
         <w:rPr>
           <w:rFonts w:ascii="Times New Roman" w:eastAsia="Times New Roman" w:hAnsi="Times New Roman" w:cs="Times New Roman"/>
@@ -2183,6 +2271,7 @@
           <w:sz w:val="24"/>
           <w:szCs w:val="24"/>
         </w:rPr>
+        <w:lastRenderedPageBreak/>
         <w:t>Date: 10/19/2018</w:t>
       </w:r>
     </w:p>
@@ -2420,7 +2509,6 @@
           <w:sz w:val="24"/>
           <w:szCs w:val="24"/>
         </w:rPr>
-        <w:lastRenderedPageBreak/>
         <w:t>Worked on diagrams</w:t>
       </w:r>
       <w:r>
@@ -2507,15 +2595,60 @@
           <w:szCs w:val="24"/>
         </w:rPr>
       </w:pPr>
-      <w:r>
-        <w:rPr>
-          <w:rFonts w:ascii="Times New Roman" w:eastAsia="Times New Roman" w:hAnsi="Times New Roman" w:cs="Times New Roman"/>
-          <w:color w:val="212121"/>
-          <w:sz w:val="24"/>
-          <w:szCs w:val="24"/>
-          <w:shd w:val="clear" w:color="auto" w:fill="FFFFFF"/>
-        </w:rPr>
-        <w:t>Project 4:</w:t>
+    </w:p>
+    <w:p>
+      <w:pPr>
+        <w:spacing w:after="0" w:line="240" w:lineRule="auto"/>
+        <w:rPr>
+          <w:rFonts w:ascii="Times New Roman" w:eastAsia="Times New Roman" w:hAnsi="Times New Roman" w:cs="Times New Roman"/>
+          <w:b/>
+          <w:sz w:val="32"/>
+          <w:szCs w:val="24"/>
+        </w:rPr>
+      </w:pPr>
+    </w:p>
+    <w:p>
+      <w:pPr>
+        <w:spacing w:after="0" w:line="240" w:lineRule="auto"/>
+        <w:rPr>
+          <w:rFonts w:ascii="Times New Roman" w:eastAsia="Times New Roman" w:hAnsi="Times New Roman" w:cs="Times New Roman"/>
+          <w:b/>
+          <w:sz w:val="32"/>
+          <w:szCs w:val="24"/>
+        </w:rPr>
+      </w:pPr>
+      <w:r>
+        <w:rPr>
+          <w:rFonts w:ascii="Times New Roman" w:eastAsia="Times New Roman" w:hAnsi="Times New Roman" w:cs="Times New Roman"/>
+          <w:b/>
+          <w:color w:val="212121"/>
+          <w:sz w:val="32"/>
+          <w:szCs w:val="24"/>
+          <w:shd w:val="clear" w:color="auto" w:fill="FFFFFF"/>
+        </w:rPr>
+        <w:t>Project 4</w:t>
+      </w:r>
+      <w:r>
+        <w:rPr>
+          <w:rFonts w:ascii="Times New Roman" w:eastAsia="Times New Roman" w:hAnsi="Times New Roman" w:cs="Times New Roman"/>
+          <w:b/>
+          <w:color w:val="212121"/>
+          <w:sz w:val="32"/>
+          <w:szCs w:val="24"/>
+          <w:shd w:val="clear" w:color="auto" w:fill="FFFFFF"/>
+        </w:rPr>
+        <w:t xml:space="preserve"> Team Log</w:t>
+      </w:r>
+      <w:r>
+        <w:rPr>
+          <w:rFonts w:ascii="Times New Roman" w:eastAsia="Times New Roman" w:hAnsi="Times New Roman" w:cs="Times New Roman"/>
+          <w:b/>
+          <w:color w:val="212121"/>
+          <w:sz w:val="32"/>
+          <w:szCs w:val="24"/>
+          <w:shd w:val="clear" w:color="auto" w:fill="FFFFFF"/>
+        </w:rPr>
+        <w:t>:</w:t>
       </w:r>
     </w:p>
     <w:p>
@@ -3027,26 +3160,6 @@
           <w:szCs w:val="24"/>
         </w:rPr>
       </w:pPr>
-      <w:r>
-        <w:rPr>
-          <w:rFonts w:ascii="Times New Roman" w:eastAsia="Times New Roman" w:hAnsi="Times New Roman" w:cs="Times New Roman"/>
-          <w:color w:val="212121"/>
-          <w:sz w:val="24"/>
-          <w:szCs w:val="24"/>
-          <w:shd w:val="clear" w:color="auto" w:fill="FFFFFF"/>
-        </w:rPr>
-        <w:t>Project 4:</w:t>
-      </w:r>
-    </w:p>
-    <w:p>
-      <w:pPr>
-        <w:spacing w:after="0" w:line="240" w:lineRule="auto"/>
-        <w:rPr>
-          <w:rFonts w:ascii="Times New Roman" w:eastAsia="Times New Roman" w:hAnsi="Times New Roman" w:cs="Times New Roman"/>
-          <w:sz w:val="24"/>
-          <w:szCs w:val="24"/>
-        </w:rPr>
-      </w:pPr>
     </w:p>
     <w:p>
       <w:pPr>
@@ -3309,20 +3422,12 @@
         <w:spacing w:after="0" w:line="240" w:lineRule="auto"/>
         <w:rPr>
           <w:rFonts w:ascii="Times New Roman" w:eastAsia="Times New Roman" w:hAnsi="Times New Roman" w:cs="Times New Roman"/>
-          <w:sz w:val="24"/>
-          <w:szCs w:val="24"/>
-        </w:rPr>
-      </w:pPr>
-      <w:r>
-        <w:rPr>
-          <w:rFonts w:ascii="Times New Roman" w:eastAsia="Times New Roman" w:hAnsi="Times New Roman" w:cs="Times New Roman"/>
-          <w:color w:val="212121"/>
-          <w:sz w:val="24"/>
-          <w:szCs w:val="24"/>
-          <w:shd w:val="clear" w:color="auto" w:fill="FFFFFF"/>
-        </w:rPr>
-        <w:t>Project 4:</w:t>
-      </w:r>
+          <w:color w:val="212121"/>
+          <w:sz w:val="24"/>
+          <w:szCs w:val="24"/>
+          <w:shd w:val="clear" w:color="auto" w:fill="FFFFFF"/>
+        </w:rPr>
+      </w:pPr>
     </w:p>
     <w:p>
       <w:pPr>
@@ -3352,6 +3457,7 @@
           <w:sz w:val="24"/>
           <w:szCs w:val="24"/>
         </w:rPr>
+        <w:lastRenderedPageBreak/>
         <w:t>Date: 10/29/2018</w:t>
       </w:r>
     </w:p>
@@ -3590,71 +3696,13 @@
     </w:p>
     <w:p>
       <w:pPr>
-        <w:spacing w:after="0" w:line="240" w:lineRule="auto"/>
-        <w:rPr>
-          <w:rFonts w:ascii="Times New Roman" w:eastAsia="Times New Roman" w:hAnsi="Times New Roman" w:cs="Times New Roman"/>
-          <w:color w:val="212121"/>
-          <w:sz w:val="24"/>
-          <w:szCs w:val="24"/>
-          <w:shd w:val="clear" w:color="auto" w:fill="FFFFFF"/>
-        </w:rPr>
-      </w:pPr>
-    </w:p>
-    <w:p>
-      <w:pPr>
-        <w:spacing w:after="0" w:line="240" w:lineRule="auto"/>
-        <w:rPr>
-          <w:rFonts w:ascii="Times New Roman" w:eastAsia="Times New Roman" w:hAnsi="Times New Roman" w:cs="Times New Roman"/>
-          <w:color w:val="212121"/>
-          <w:sz w:val="24"/>
-          <w:szCs w:val="24"/>
-          <w:shd w:val="clear" w:color="auto" w:fill="FFFFFF"/>
-        </w:rPr>
-      </w:pPr>
-    </w:p>
-    <w:p>
-      <w:pPr>
-        <w:spacing w:after="0" w:line="240" w:lineRule="auto"/>
-        <w:rPr>
-          <w:rFonts w:ascii="Times New Roman" w:eastAsia="Times New Roman" w:hAnsi="Times New Roman" w:cs="Times New Roman"/>
-          <w:color w:val="212121"/>
-          <w:sz w:val="24"/>
-          <w:szCs w:val="24"/>
-          <w:shd w:val="clear" w:color="auto" w:fill="FFFFFF"/>
-        </w:rPr>
-      </w:pPr>
-    </w:p>
-    <w:p>
-      <w:pPr>
-        <w:spacing w:after="0" w:line="240" w:lineRule="auto"/>
-        <w:rPr>
-          <w:rFonts w:ascii="Times New Roman" w:eastAsia="Times New Roman" w:hAnsi="Times New Roman" w:cs="Times New Roman"/>
-          <w:color w:val="212121"/>
-          <w:sz w:val="24"/>
-          <w:szCs w:val="24"/>
-          <w:shd w:val="clear" w:color="auto" w:fill="FFFFFF"/>
-        </w:rPr>
-      </w:pPr>
-    </w:p>
-    <w:p>
-      <w:pPr>
-        <w:spacing w:after="0" w:line="240" w:lineRule="auto"/>
-        <w:rPr>
-          <w:rFonts w:ascii="Times New Roman" w:eastAsia="Times New Roman" w:hAnsi="Times New Roman" w:cs="Times New Roman"/>
-          <w:sz w:val="24"/>
-          <w:szCs w:val="24"/>
-        </w:rPr>
-      </w:pPr>
-      <w:r>
-        <w:rPr>
-          <w:rFonts w:ascii="Times New Roman" w:eastAsia="Times New Roman" w:hAnsi="Times New Roman" w:cs="Times New Roman"/>
-          <w:color w:val="212121"/>
-          <w:sz w:val="24"/>
-          <w:szCs w:val="24"/>
-          <w:shd w:val="clear" w:color="auto" w:fill="FFFFFF"/>
-        </w:rPr>
-        <w:t>Project 4:</w:t>
-      </w:r>
+        <w:spacing w:after="240" w:line="240" w:lineRule="auto"/>
+        <w:rPr>
+          <w:rFonts w:ascii="Times New Roman" w:eastAsia="Times New Roman" w:hAnsi="Times New Roman" w:cs="Times New Roman"/>
+          <w:sz w:val="24"/>
+          <w:szCs w:val="24"/>
+        </w:rPr>
+      </w:pPr>
     </w:p>
     <w:p>
       <w:pPr>
@@ -3949,16 +3997,6 @@
           <w:szCs w:val="24"/>
         </w:rPr>
       </w:pPr>
-      <w:r>
-        <w:rPr>
-          <w:rFonts w:ascii="Times New Roman" w:eastAsia="Times New Roman" w:hAnsi="Times New Roman" w:cs="Times New Roman"/>
-          <w:color w:val="212121"/>
-          <w:sz w:val="24"/>
-          <w:szCs w:val="24"/>
-          <w:shd w:val="clear" w:color="auto" w:fill="FFFFFF"/>
-        </w:rPr>
-        <w:t>Project 4:</w:t>
-      </w:r>
     </w:p>
     <w:p>
       <w:pPr>
@@ -4245,20 +4283,42 @@
         <w:spacing w:after="0" w:line="240" w:lineRule="auto"/>
         <w:rPr>
           <w:rFonts w:ascii="Times New Roman" w:eastAsia="Times New Roman" w:hAnsi="Times New Roman" w:cs="Times New Roman"/>
-          <w:sz w:val="24"/>
-          <w:szCs w:val="24"/>
-        </w:rPr>
-      </w:pPr>
-      <w:r>
-        <w:rPr>
-          <w:rFonts w:ascii="Times New Roman" w:eastAsia="Times New Roman" w:hAnsi="Times New Roman" w:cs="Times New Roman"/>
-          <w:color w:val="212121"/>
-          <w:sz w:val="24"/>
-          <w:szCs w:val="24"/>
-          <w:shd w:val="clear" w:color="auto" w:fill="FFFFFF"/>
-        </w:rPr>
-        <w:t>Project 4:</w:t>
-      </w:r>
+          <w:color w:val="212121"/>
+          <w:sz w:val="24"/>
+          <w:szCs w:val="24"/>
+          <w:shd w:val="clear" w:color="auto" w:fill="FFFFFF"/>
+        </w:rPr>
+      </w:pPr>
+    </w:p>
+    <w:p>
+      <w:pPr>
+        <w:spacing w:after="0" w:line="240" w:lineRule="auto"/>
+        <w:rPr>
+          <w:rFonts w:ascii="Times New Roman" w:eastAsia="Times New Roman" w:hAnsi="Times New Roman" w:cs="Times New Roman"/>
+          <w:sz w:val="24"/>
+          <w:szCs w:val="24"/>
+        </w:rPr>
+      </w:pPr>
+    </w:p>
+    <w:p>
+      <w:pPr>
+        <w:spacing w:after="0" w:line="240" w:lineRule="auto"/>
+        <w:rPr>
+          <w:rFonts w:ascii="Times New Roman" w:eastAsia="Times New Roman" w:hAnsi="Times New Roman" w:cs="Times New Roman"/>
+          <w:sz w:val="24"/>
+          <w:szCs w:val="24"/>
+        </w:rPr>
+      </w:pPr>
+    </w:p>
+    <w:p>
+      <w:pPr>
+        <w:spacing w:after="0" w:line="240" w:lineRule="auto"/>
+        <w:rPr>
+          <w:rFonts w:ascii="Times New Roman" w:eastAsia="Times New Roman" w:hAnsi="Times New Roman" w:cs="Times New Roman"/>
+          <w:sz w:val="24"/>
+          <w:szCs w:val="24"/>
+        </w:rPr>
+      </w:pPr>
     </w:p>
     <w:p>
       <w:pPr>
@@ -4288,6 +4348,7 @@
           <w:sz w:val="24"/>
           <w:szCs w:val="24"/>
         </w:rPr>
+        <w:lastRenderedPageBreak/>
         <w:t>Date: 11/7/2018</w:t>
       </w:r>
     </w:p>
@@ -4531,30 +4592,30 @@
         <w:spacing w:after="0" w:line="240" w:lineRule="auto"/>
         <w:rPr>
           <w:rFonts w:ascii="Times New Roman" w:eastAsia="Times New Roman" w:hAnsi="Times New Roman" w:cs="Times New Roman"/>
-          <w:sz w:val="24"/>
-          <w:szCs w:val="24"/>
-        </w:rPr>
-      </w:pPr>
-      <w:r>
-        <w:rPr>
-          <w:rFonts w:ascii="Times New Roman" w:eastAsia="Times New Roman" w:hAnsi="Times New Roman" w:cs="Times New Roman"/>
-          <w:color w:val="212121"/>
-          <w:sz w:val="24"/>
-          <w:szCs w:val="24"/>
-          <w:shd w:val="clear" w:color="auto" w:fill="FFFFFF"/>
-        </w:rPr>
-        <w:t>Project 4:</w:t>
-      </w:r>
-    </w:p>
-    <w:p>
-      <w:pPr>
-        <w:spacing w:after="0" w:line="240" w:lineRule="auto"/>
-        <w:rPr>
-          <w:rFonts w:ascii="Times New Roman" w:eastAsia="Times New Roman" w:hAnsi="Times New Roman" w:cs="Times New Roman"/>
-          <w:sz w:val="24"/>
-          <w:szCs w:val="24"/>
-        </w:rPr>
-      </w:pPr>
+          <w:color w:val="212121"/>
+          <w:sz w:val="24"/>
+          <w:szCs w:val="24"/>
+          <w:shd w:val="clear" w:color="auto" w:fill="FFFFFF"/>
+        </w:rPr>
+      </w:pPr>
+    </w:p>
+    <w:p>
+      <w:pPr>
+        <w:spacing w:after="0" w:line="240" w:lineRule="auto"/>
+        <w:rPr>
+          <w:rFonts w:ascii="Times New Roman" w:eastAsia="Times New Roman" w:hAnsi="Times New Roman" w:cs="Times New Roman"/>
+          <w:sz w:val="24"/>
+          <w:szCs w:val="24"/>
+        </w:rPr>
+      </w:pPr>
+      <w:r>
+        <w:rPr>
+          <w:rFonts w:ascii="Times New Roman" w:eastAsia="Times New Roman" w:hAnsi="Times New Roman" w:cs="Times New Roman"/>
+          <w:sz w:val="24"/>
+          <w:szCs w:val="24"/>
+        </w:rPr>
+        <w:t xml:space="preserve"> </w:t>
+      </w:r>
     </w:p>
     <w:p>
       <w:pPr>
@@ -4574,7 +4635,6 @@
           <w:sz w:val="24"/>
           <w:szCs w:val="24"/>
         </w:rPr>
-        <w:lastRenderedPageBreak/>
         <w:t>Date: 11/9/2018</w:t>
       </w:r>
     </w:p>
@@ -4816,16 +4876,6 @@
           <w:szCs w:val="24"/>
         </w:rPr>
       </w:pPr>
-      <w:r>
-        <w:rPr>
-          <w:rFonts w:ascii="Times New Roman" w:eastAsia="Times New Roman" w:hAnsi="Times New Roman" w:cs="Times New Roman"/>
-          <w:color w:val="212121"/>
-          <w:sz w:val="24"/>
-          <w:szCs w:val="24"/>
-          <w:shd w:val="clear" w:color="auto" w:fill="FFFFFF"/>
-        </w:rPr>
-        <w:t>Project 4:</w:t>
-      </w:r>
     </w:p>
     <w:p>
       <w:pPr>
@@ -5120,20 +5170,82 @@
         <w:spacing w:after="0" w:line="240" w:lineRule="auto"/>
         <w:rPr>
           <w:rFonts w:ascii="Times New Roman" w:eastAsia="Times New Roman" w:hAnsi="Times New Roman" w:cs="Times New Roman"/>
-          <w:sz w:val="24"/>
-          <w:szCs w:val="24"/>
-        </w:rPr>
-      </w:pPr>
-      <w:r>
-        <w:rPr>
-          <w:rFonts w:ascii="Times New Roman" w:eastAsia="Times New Roman" w:hAnsi="Times New Roman" w:cs="Times New Roman"/>
-          <w:color w:val="212121"/>
-          <w:sz w:val="24"/>
-          <w:szCs w:val="24"/>
-          <w:shd w:val="clear" w:color="auto" w:fill="FFFFFF"/>
-        </w:rPr>
-        <w:t>Project 4:</w:t>
-      </w:r>
+          <w:color w:val="212121"/>
+          <w:sz w:val="24"/>
+          <w:szCs w:val="24"/>
+          <w:shd w:val="clear" w:color="auto" w:fill="FFFFFF"/>
+        </w:rPr>
+      </w:pPr>
+    </w:p>
+    <w:p>
+      <w:pPr>
+        <w:spacing w:after="0" w:line="240" w:lineRule="auto"/>
+        <w:rPr>
+          <w:rFonts w:ascii="Times New Roman" w:eastAsia="Times New Roman" w:hAnsi="Times New Roman" w:cs="Times New Roman"/>
+          <w:sz w:val="24"/>
+          <w:szCs w:val="24"/>
+        </w:rPr>
+      </w:pPr>
+    </w:p>
+    <w:p>
+      <w:pPr>
+        <w:spacing w:after="0" w:line="240" w:lineRule="auto"/>
+        <w:rPr>
+          <w:rFonts w:ascii="Times New Roman" w:eastAsia="Times New Roman" w:hAnsi="Times New Roman" w:cs="Times New Roman"/>
+          <w:sz w:val="24"/>
+          <w:szCs w:val="24"/>
+        </w:rPr>
+      </w:pPr>
+    </w:p>
+    <w:p>
+      <w:pPr>
+        <w:spacing w:after="0" w:line="240" w:lineRule="auto"/>
+        <w:rPr>
+          <w:rFonts w:ascii="Times New Roman" w:eastAsia="Times New Roman" w:hAnsi="Times New Roman" w:cs="Times New Roman"/>
+          <w:sz w:val="24"/>
+          <w:szCs w:val="24"/>
+        </w:rPr>
+      </w:pPr>
+    </w:p>
+    <w:p>
+      <w:pPr>
+        <w:spacing w:after="0" w:line="240" w:lineRule="auto"/>
+        <w:rPr>
+          <w:rFonts w:ascii="Times New Roman" w:eastAsia="Times New Roman" w:hAnsi="Times New Roman" w:cs="Times New Roman"/>
+          <w:sz w:val="24"/>
+          <w:szCs w:val="24"/>
+        </w:rPr>
+      </w:pPr>
+    </w:p>
+    <w:p>
+      <w:pPr>
+        <w:spacing w:after="0" w:line="240" w:lineRule="auto"/>
+        <w:rPr>
+          <w:rFonts w:ascii="Times New Roman" w:eastAsia="Times New Roman" w:hAnsi="Times New Roman" w:cs="Times New Roman"/>
+          <w:sz w:val="24"/>
+          <w:szCs w:val="24"/>
+        </w:rPr>
+      </w:pPr>
+    </w:p>
+    <w:p>
+      <w:pPr>
+        <w:spacing w:after="0" w:line="240" w:lineRule="auto"/>
+        <w:rPr>
+          <w:rFonts w:ascii="Times New Roman" w:eastAsia="Times New Roman" w:hAnsi="Times New Roman" w:cs="Times New Roman"/>
+          <w:sz w:val="24"/>
+          <w:szCs w:val="24"/>
+        </w:rPr>
+      </w:pPr>
+    </w:p>
+    <w:p>
+      <w:pPr>
+        <w:spacing w:after="0" w:line="240" w:lineRule="auto"/>
+        <w:rPr>
+          <w:rFonts w:ascii="Times New Roman" w:eastAsia="Times New Roman" w:hAnsi="Times New Roman" w:cs="Times New Roman"/>
+          <w:sz w:val="24"/>
+          <w:szCs w:val="24"/>
+        </w:rPr>
+      </w:pPr>
     </w:p>
     <w:p>
       <w:pPr>
@@ -5163,6 +5275,7 @@
           <w:sz w:val="24"/>
           <w:szCs w:val="24"/>
         </w:rPr>
+        <w:lastRenderedPageBreak/>
         <w:t>Date: 11/</w:t>
       </w:r>
       <w:r>
@@ -5474,20 +5587,22 @@
         <w:spacing w:after="0" w:line="240" w:lineRule="auto"/>
         <w:rPr>
           <w:rFonts w:ascii="Times New Roman" w:eastAsia="Times New Roman" w:hAnsi="Times New Roman" w:cs="Times New Roman"/>
-          <w:sz w:val="24"/>
-          <w:szCs w:val="24"/>
-        </w:rPr>
-      </w:pPr>
-      <w:r>
-        <w:rPr>
-          <w:rFonts w:ascii="Times New Roman" w:eastAsia="Times New Roman" w:hAnsi="Times New Roman" w:cs="Times New Roman"/>
-          <w:color w:val="212121"/>
-          <w:sz w:val="24"/>
-          <w:szCs w:val="24"/>
-          <w:shd w:val="clear" w:color="auto" w:fill="FFFFFF"/>
-        </w:rPr>
-        <w:t>Project 4:</w:t>
-      </w:r>
+          <w:color w:val="212121"/>
+          <w:sz w:val="24"/>
+          <w:szCs w:val="24"/>
+          <w:shd w:val="clear" w:color="auto" w:fill="FFFFFF"/>
+        </w:rPr>
+      </w:pPr>
+    </w:p>
+    <w:p>
+      <w:pPr>
+        <w:spacing w:after="0" w:line="240" w:lineRule="auto"/>
+        <w:rPr>
+          <w:rFonts w:ascii="Times New Roman" w:eastAsia="Times New Roman" w:hAnsi="Times New Roman" w:cs="Times New Roman"/>
+          <w:sz w:val="24"/>
+          <w:szCs w:val="24"/>
+        </w:rPr>
+      </w:pPr>
     </w:p>
     <w:p>
       <w:pPr>
@@ -5884,20 +5999,22 @@
         <w:spacing w:after="0" w:line="240" w:lineRule="auto"/>
         <w:rPr>
           <w:rFonts w:ascii="Times New Roman" w:eastAsia="Times New Roman" w:hAnsi="Times New Roman" w:cs="Times New Roman"/>
-          <w:sz w:val="24"/>
-          <w:szCs w:val="24"/>
-        </w:rPr>
-      </w:pPr>
-      <w:r>
-        <w:rPr>
-          <w:rFonts w:ascii="Times New Roman" w:eastAsia="Times New Roman" w:hAnsi="Times New Roman" w:cs="Times New Roman"/>
-          <w:color w:val="212121"/>
-          <w:sz w:val="24"/>
-          <w:szCs w:val="24"/>
-          <w:shd w:val="clear" w:color="auto" w:fill="FFFFFF"/>
-        </w:rPr>
-        <w:t>Project 4:</w:t>
-      </w:r>
+          <w:color w:val="212121"/>
+          <w:sz w:val="24"/>
+          <w:szCs w:val="24"/>
+          <w:shd w:val="clear" w:color="auto" w:fill="FFFFFF"/>
+        </w:rPr>
+      </w:pPr>
+    </w:p>
+    <w:p>
+      <w:pPr>
+        <w:spacing w:after="0" w:line="240" w:lineRule="auto"/>
+        <w:rPr>
+          <w:rFonts w:ascii="Times New Roman" w:eastAsia="Times New Roman" w:hAnsi="Times New Roman" w:cs="Times New Roman"/>
+          <w:sz w:val="24"/>
+          <w:szCs w:val="24"/>
+        </w:rPr>
+      </w:pPr>
     </w:p>
     <w:p>
       <w:pPr>
@@ -6197,16 +6314,87 @@
           <w:szCs w:val="24"/>
         </w:rPr>
       </w:pPr>
+    </w:p>
+    <w:p>
+      <w:pPr>
+        <w:spacing w:after="0" w:line="240" w:lineRule="auto"/>
+        <w:rPr>
+          <w:rFonts w:ascii="Times New Roman" w:eastAsia="Times New Roman" w:hAnsi="Times New Roman" w:cs="Times New Roman"/>
+          <w:sz w:val="24"/>
+          <w:szCs w:val="24"/>
+        </w:rPr>
+      </w:pPr>
+    </w:p>
+    <w:p>
+      <w:pPr>
+        <w:spacing w:after="0" w:line="240" w:lineRule="auto"/>
+        <w:rPr>
+          <w:rFonts w:ascii="Times New Roman" w:eastAsia="Times New Roman" w:hAnsi="Times New Roman" w:cs="Times New Roman"/>
+          <w:sz w:val="24"/>
+          <w:szCs w:val="24"/>
+        </w:rPr>
+      </w:pPr>
+    </w:p>
+    <w:p>
+      <w:pPr>
+        <w:spacing w:after="0" w:line="240" w:lineRule="auto"/>
+        <w:rPr>
+          <w:rFonts w:ascii="Times New Roman" w:eastAsia="Times New Roman" w:hAnsi="Times New Roman" w:cs="Times New Roman"/>
+          <w:sz w:val="24"/>
+          <w:szCs w:val="24"/>
+        </w:rPr>
+      </w:pPr>
+    </w:p>
+    <w:p>
+      <w:pPr>
+        <w:spacing w:after="0" w:line="240" w:lineRule="auto"/>
+        <w:rPr>
+          <w:rFonts w:ascii="Times New Roman" w:eastAsia="Times New Roman" w:hAnsi="Times New Roman" w:cs="Times New Roman"/>
+          <w:sz w:val="24"/>
+          <w:szCs w:val="24"/>
+        </w:rPr>
+      </w:pPr>
+    </w:p>
+    <w:p>
+      <w:pPr>
+        <w:spacing w:after="0" w:line="240" w:lineRule="auto"/>
+        <w:rPr>
+          <w:rFonts w:ascii="Times New Roman" w:eastAsia="Times New Roman" w:hAnsi="Times New Roman" w:cs="Times New Roman"/>
+          <w:sz w:val="24"/>
+          <w:szCs w:val="24"/>
+        </w:rPr>
+      </w:pPr>
+    </w:p>
+    <w:p>
+      <w:pPr>
+        <w:spacing w:after="0" w:line="240" w:lineRule="auto"/>
+        <w:rPr>
+          <w:rFonts w:ascii="Times New Roman" w:eastAsia="Times New Roman" w:hAnsi="Times New Roman" w:cs="Times New Roman"/>
+          <w:sz w:val="24"/>
+          <w:szCs w:val="24"/>
+        </w:rPr>
+      </w:pPr>
+    </w:p>
+    <w:p>
+      <w:pPr>
+        <w:spacing w:after="0" w:line="240" w:lineRule="auto"/>
+        <w:rPr>
+          <w:rFonts w:ascii="Times New Roman" w:eastAsia="Times New Roman" w:hAnsi="Times New Roman" w:cs="Times New Roman"/>
+          <w:sz w:val="24"/>
+          <w:szCs w:val="24"/>
+        </w:rPr>
+      </w:pPr>
       <w:r>
         <w:rPr>
           <w:rFonts w:ascii="Times New Roman" w:eastAsia="Times New Roman" w:hAnsi="Times New Roman" w:cs="Times New Roman"/>
           <w:b/>
           <w:bCs/>
           <w:color w:val="212121"/>
-          <w:sz w:val="24"/>
-          <w:szCs w:val="24"/>
-          <w:shd w:val="clear" w:color="auto" w:fill="FFFFFF"/>
-        </w:rPr>
+          <w:sz w:val="32"/>
+          <w:szCs w:val="24"/>
+          <w:shd w:val="clear" w:color="auto" w:fill="FFFFFF"/>
+        </w:rPr>
+        <w:lastRenderedPageBreak/>
         <w:t>List of Task:</w:t>
       </w:r>
     </w:p>
@@ -7498,7 +7686,6 @@
           <w:szCs w:val="24"/>
           <w:shd w:val="clear" w:color="auto" w:fill="FFFFFF"/>
         </w:rPr>
-        <w:lastRenderedPageBreak/>
         <w:t xml:space="preserve">Multiplayer Interface </w:t>
       </w:r>
       <w:r>
@@ -8938,6 +9125,7 @@
           <w:szCs w:val="24"/>
           <w:shd w:val="clear" w:color="auto" w:fill="FFFFFF"/>
         </w:rPr>
+        <w:lastRenderedPageBreak/>
         <w:t xml:space="preserve"> Gantt Chart.</w:t>
       </w:r>
       <w:r>
@@ -9759,35 +9947,113 @@
     <w:p>
       <w:pPr>
         <w:rPr>
-          <w:rFonts w:ascii="Times New Roman" w:hAnsi="Times New Roman" w:cs="Times New Roman"/>
-          <w:b/>
-          <w:color w:val="212121"/>
-          <w:sz w:val="24"/>
-          <w:szCs w:val="24"/>
-          <w:highlight w:val="white"/>
-        </w:rPr>
-      </w:pPr>
-      <w:r>
-        <w:rPr>
           <w:rFonts w:ascii="Times New Roman" w:eastAsia="Times New Roman" w:hAnsi="Times New Roman" w:cs="Times New Roman"/>
           <w:color w:val="FF0000"/>
           <w:sz w:val="36"/>
           <w:szCs w:val="36"/>
         </w:rPr>
-        <w:lastRenderedPageBreak/>
-        <w:t>Add text below team</w:t>
-      </w:r>
-      <w:r>
+      </w:pPr>
+    </w:p>
+    <w:p>
+      <w:pPr>
         <w:rPr>
           <w:rFonts w:ascii="Times New Roman" w:eastAsia="Times New Roman" w:hAnsi="Times New Roman" w:cs="Times New Roman"/>
           <w:color w:val="FF0000"/>
           <w:sz w:val="36"/>
           <w:szCs w:val="36"/>
         </w:rPr>
+      </w:pPr>
+    </w:p>
+    <w:p>
+      <w:pPr>
+        <w:rPr>
+          <w:rFonts w:ascii="Times New Roman" w:eastAsia="Times New Roman" w:hAnsi="Times New Roman" w:cs="Times New Roman"/>
+          <w:color w:val="FF0000"/>
+          <w:sz w:val="36"/>
+          <w:szCs w:val="36"/>
+        </w:rPr>
+      </w:pPr>
+    </w:p>
+    <w:p>
+      <w:pPr>
+        <w:rPr>
+          <w:rFonts w:ascii="Times New Roman" w:eastAsia="Times New Roman" w:hAnsi="Times New Roman" w:cs="Times New Roman"/>
+          <w:color w:val="FF0000"/>
+          <w:sz w:val="36"/>
+          <w:szCs w:val="36"/>
+        </w:rPr>
+      </w:pPr>
+    </w:p>
+    <w:p>
+      <w:pPr>
+        <w:rPr>
+          <w:rFonts w:ascii="Times New Roman" w:eastAsia="Times New Roman" w:hAnsi="Times New Roman" w:cs="Times New Roman"/>
+          <w:color w:val="FF0000"/>
+          <w:sz w:val="36"/>
+          <w:szCs w:val="36"/>
+        </w:rPr>
+      </w:pPr>
+    </w:p>
+    <w:p>
+      <w:pPr>
+        <w:rPr>
+          <w:rFonts w:ascii="Times New Roman" w:eastAsia="Times New Roman" w:hAnsi="Times New Roman" w:cs="Times New Roman"/>
+          <w:color w:val="FF0000"/>
+          <w:sz w:val="36"/>
+          <w:szCs w:val="36"/>
+        </w:rPr>
+      </w:pPr>
+    </w:p>
+    <w:p>
+      <w:pPr>
+        <w:rPr>
+          <w:rFonts w:ascii="Times New Roman" w:eastAsia="Times New Roman" w:hAnsi="Times New Roman" w:cs="Times New Roman"/>
+          <w:color w:val="FF0000"/>
+          <w:sz w:val="36"/>
+          <w:szCs w:val="36"/>
+        </w:rPr>
+      </w:pPr>
+    </w:p>
+    <w:p>
+      <w:pPr>
+        <w:rPr>
+          <w:rFonts w:ascii="Times New Roman" w:eastAsia="Times New Roman" w:hAnsi="Times New Roman" w:cs="Times New Roman"/>
+          <w:color w:val="FF0000"/>
+          <w:sz w:val="36"/>
+          <w:szCs w:val="36"/>
+        </w:rPr>
+      </w:pPr>
+    </w:p>
+    <w:p>
+      <w:pPr>
+        <w:rPr>
+          <w:rFonts w:ascii="Times New Roman" w:hAnsi="Times New Roman" w:cs="Times New Roman"/>
+          <w:b/>
+          <w:color w:val="212121"/>
+          <w:sz w:val="24"/>
+          <w:szCs w:val="24"/>
+          <w:highlight w:val="white"/>
+        </w:rPr>
+      </w:pPr>
+      <w:r>
+        <w:rPr>
+          <w:rFonts w:ascii="Times New Roman" w:eastAsia="Times New Roman" w:hAnsi="Times New Roman" w:cs="Times New Roman"/>
+          <w:color w:val="FF0000"/>
+          <w:sz w:val="36"/>
+          <w:szCs w:val="36"/>
+        </w:rPr>
+        <w:lastRenderedPageBreak/>
+        <w:t>Add text below team</w:t>
+      </w:r>
+      <w:r>
+        <w:rPr>
+          <w:rFonts w:ascii="Times New Roman" w:eastAsia="Times New Roman" w:hAnsi="Times New Roman" w:cs="Times New Roman"/>
+          <w:color w:val="FF0000"/>
+          <w:sz w:val="36"/>
+          <w:szCs w:val="36"/>
+        </w:rPr>
         <w:t>.</w:t>
       </w:r>
-      <w:bookmarkStart w:id="0" w:name="_GoBack"/>
-      <w:bookmarkEnd w:id="0"/>
     </w:p>
     <w:p>
       <w:pPr>
@@ -10524,7 +10790,7 @@
         <w:rPr>
           <w:rFonts w:ascii="Times New Roman" w:hAnsi="Times New Roman" w:cs="Times New Roman"/>
           <w:color w:val="212121"/>
-          <w:sz w:val="24"/>
+          <w:sz w:val="32"/>
           <w:szCs w:val="24"/>
           <w:highlight w:val="white"/>
         </w:rPr>
@@ -10536,14 +10802,16 @@
         <w:keepNext/>
         <w:rPr>
           <w:rFonts w:ascii="Times New Roman" w:hAnsi="Times New Roman" w:cs="Times New Roman"/>
-          <w:sz w:val="24"/>
+          <w:b/>
+          <w:sz w:val="32"/>
           <w:szCs w:val="24"/>
         </w:rPr>
       </w:pPr>
       <w:r>
         <w:rPr>
           <w:rFonts w:ascii="Times New Roman" w:hAnsi="Times New Roman" w:cs="Times New Roman"/>
-          <w:sz w:val="24"/>
+          <w:b/>
+          <w:sz w:val="32"/>
           <w:szCs w:val="24"/>
         </w:rPr>
         <w:t>State Diagram</w:t>
@@ -10622,7 +10890,8 @@
         <w:spacing w:after="0" w:line="240" w:lineRule="auto"/>
         <w:rPr>
           <w:rFonts w:ascii="Times New Roman" w:eastAsia="Times New Roman" w:hAnsi="Times New Roman" w:cs="Times New Roman"/>
-          <w:sz w:val="24"/>
+          <w:b/>
+          <w:sz w:val="32"/>
           <w:szCs w:val="24"/>
         </w:rPr>
       </w:pPr>
@@ -10633,14 +10902,16 @@
         <w:keepNext/>
         <w:rPr>
           <w:rFonts w:ascii="Times New Roman" w:hAnsi="Times New Roman" w:cs="Times New Roman"/>
-          <w:sz w:val="24"/>
+          <w:b/>
+          <w:sz w:val="32"/>
           <w:szCs w:val="24"/>
         </w:rPr>
       </w:pPr>
       <w:r>
         <w:rPr>
           <w:rFonts w:ascii="Times New Roman" w:hAnsi="Times New Roman" w:cs="Times New Roman"/>
-          <w:sz w:val="24"/>
+          <w:b/>
+          <w:sz w:val="32"/>
           <w:szCs w:val="24"/>
         </w:rPr>
         <w:t>Class Diagram</w:t>
@@ -10741,19 +11012,23 @@
         <w:keepNext/>
         <w:rPr>
           <w:rFonts w:ascii="Times New Roman" w:hAnsi="Times New Roman" w:cs="Times New Roman"/>
-          <w:sz w:val="24"/>
+          <w:b/>
+          <w:sz w:val="32"/>
           <w:szCs w:val="24"/>
         </w:rPr>
       </w:pPr>
       <w:r>
         <w:rPr>
           <w:rFonts w:ascii="Times New Roman" w:hAnsi="Times New Roman" w:cs="Times New Roman"/>
-          <w:sz w:val="24"/>
+          <w:b/>
+          <w:sz w:val="32"/>
           <w:szCs w:val="24"/>
         </w:rPr>
         <w:lastRenderedPageBreak/>
         <w:t>Use Case Diagram</w:t>
       </w:r>
+      <w:bookmarkStart w:id="0" w:name="_GoBack"/>
+      <w:bookmarkEnd w:id="0"/>
     </w:p>
     <w:p>
       <w:pPr>
@@ -14424,7 +14699,7 @@
   <w:docDefaults>
     <w:rPrDefault>
       <w:rPr>
-        <w:rFonts w:asciiTheme="minorHAnsi" w:eastAsia="SimSun" w:hAnsiTheme="minorHAnsi" w:cstheme="minorBidi"/>
+        <w:rFonts w:asciiTheme="minorHAnsi" w:eastAsia="宋体" w:hAnsiTheme="minorHAnsi" w:cstheme="minorBidi"/>
         <w:sz w:val="22"/>
         <w:szCs w:val="22"/>
         <w:lang w:val="en-US" w:eastAsia="en-US" w:bidi="ar-SA"/>
@@ -15242,7 +15517,7 @@
 </file>
 
 <file path=customXml/itemProps1.xml><?xml version="1.0" encoding="utf-8"?>
-<ds:datastoreItem xmlns:ds="http://schemas.openxmlformats.org/officeDocument/2006/customXml" ds:itemID="{E316DAF7-5938-466F-B8B0-016CFA42C7B2}">
+<ds:datastoreItem xmlns:ds="http://schemas.openxmlformats.org/officeDocument/2006/customXml" ds:itemID="{8801005D-E3B5-42E4-BBB7-13B1307FECA3}">
   <ds:schemaRefs>
     <ds:schemaRef ds:uri="http://schemas.openxmlformats.org/officeDocument/2006/bibliography"/>
   </ds:schemaRefs>

</xml_diff>

<commit_message>
Added Gantt chart to write up and moved artifacts from doc into artifactsFolder. Copied audio sources into works cited.txt file
</commit_message>
<xml_diff>
--- a/docs/artifactsFolder/Write-up.docx
+++ b/docs/artifactsFolder/Write-up.docx
@@ -5447,8 +5447,6 @@
         </w:rPr>
         <w:t>Location:   </w:t>
       </w:r>
-      <w:bookmarkStart w:id="0" w:name="_GoBack"/>
-      <w:bookmarkEnd w:id="0"/>
       <w:r>
         <w:rPr>
           <w:rFonts w:ascii="Times New Roman" w:eastAsia="Times New Roman" w:hAnsi="Times New Roman" w:cs="Times New Roman"/>
@@ -10480,6 +10478,240 @@
           </wp:inline>
         </w:drawing>
       </w:r>
+    </w:p>
+    <w:p>
+      <w:pPr>
+        <w:spacing w:after="0" w:line="240" w:lineRule="auto"/>
+        <w:rPr>
+          <w:rFonts w:ascii="Times New Roman" w:eastAsia="Times New Roman" w:hAnsi="Times New Roman" w:cs="Times New Roman"/>
+          <w:sz w:val="24"/>
+          <w:szCs w:val="24"/>
+        </w:rPr>
+      </w:pPr>
+    </w:p>
+    <w:p>
+      <w:pPr>
+        <w:spacing w:after="0" w:line="240" w:lineRule="auto"/>
+        <w:rPr>
+          <w:rFonts w:ascii="Times New Roman" w:eastAsia="Times New Roman" w:hAnsi="Times New Roman" w:cs="Times New Roman"/>
+          <w:sz w:val="24"/>
+          <w:szCs w:val="24"/>
+        </w:rPr>
+      </w:pPr>
+      <w:bookmarkStart w:id="0" w:name="_GoBack"/>
+      <w:bookmarkEnd w:id="0"/>
+    </w:p>
+    <w:p>
+      <w:pPr>
+        <w:spacing w:after="0" w:line="240" w:lineRule="auto"/>
+        <w:rPr>
+          <w:rFonts w:ascii="Times New Roman" w:eastAsia="Times New Roman" w:hAnsi="Times New Roman" w:cs="Times New Roman"/>
+          <w:sz w:val="24"/>
+          <w:szCs w:val="24"/>
+        </w:rPr>
+      </w:pPr>
+    </w:p>
+    <w:p>
+      <w:pPr>
+        <w:spacing w:after="0" w:line="240" w:lineRule="auto"/>
+        <w:rPr>
+          <w:rFonts w:ascii="Times New Roman" w:eastAsia="Times New Roman" w:hAnsi="Times New Roman" w:cs="Times New Roman"/>
+          <w:sz w:val="24"/>
+          <w:szCs w:val="24"/>
+        </w:rPr>
+      </w:pPr>
+    </w:p>
+    <w:p>
+      <w:pPr>
+        <w:spacing w:after="0" w:line="240" w:lineRule="auto"/>
+        <w:rPr>
+          <w:rFonts w:ascii="Times New Roman" w:eastAsia="Times New Roman" w:hAnsi="Times New Roman" w:cs="Times New Roman"/>
+          <w:sz w:val="24"/>
+          <w:szCs w:val="24"/>
+        </w:rPr>
+      </w:pPr>
+      <w:r>
+        <w:rPr>
+          <w:noProof/>
+        </w:rPr>
+        <mc:AlternateContent>
+          <mc:Choice Requires="wps">
+            <w:drawing>
+              <wp:anchor distT="0" distB="0" distL="114300" distR="114300" simplePos="0" relativeHeight="251660288" behindDoc="1" locked="0" layoutInCell="1" allowOverlap="1" wp14:anchorId="13CAD8FA" wp14:editId="46DEB551">
+                <wp:simplePos x="0" y="0"/>
+                <wp:positionH relativeFrom="column">
+                  <wp:posOffset>-645160</wp:posOffset>
+                </wp:positionH>
+                <wp:positionV relativeFrom="paragraph">
+                  <wp:posOffset>-165100</wp:posOffset>
+                </wp:positionV>
+                <wp:extent cx="7194550" cy="457200"/>
+                <wp:effectExtent l="0" t="0" r="6350" b="0"/>
+                <wp:wrapNone/>
+                <wp:docPr id="4" name="Text Box 4"/>
+                <wp:cNvGraphicFramePr/>
+                <a:graphic xmlns:a="http://schemas.openxmlformats.org/drawingml/2006/main">
+                  <a:graphicData uri="http://schemas.microsoft.com/office/word/2010/wordprocessingShape">
+                    <wps:wsp>
+                      <wps:cNvSpPr txBox="1"/>
+                      <wps:spPr>
+                        <a:xfrm>
+                          <a:off x="0" y="0"/>
+                          <a:ext cx="7194550" cy="457200"/>
+                        </a:xfrm>
+                        <a:prstGeom prst="rect">
+                          <a:avLst/>
+                        </a:prstGeom>
+                        <a:solidFill>
+                          <a:prstClr val="white"/>
+                        </a:solidFill>
+                        <a:ln>
+                          <a:noFill/>
+                        </a:ln>
+                      </wps:spPr>
+                      <wps:txbx>
+                        <w:txbxContent>
+                          <w:p>
+                            <w:pPr>
+                              <w:pStyle w:val="Caption"/>
+                              <w:rPr>
+                                <w:rFonts w:ascii="Times New Roman" w:eastAsia="Times New Roman" w:hAnsi="Times New Roman" w:cs="Times New Roman"/>
+                                <w:noProof/>
+                                <w:sz w:val="24"/>
+                                <w:szCs w:val="24"/>
+                              </w:rPr>
+                            </w:pPr>
+                            <w:r>
+                              <w:t>Gantt Chart</w:t>
+                            </w:r>
+                          </w:p>
+                        </w:txbxContent>
+                      </wps:txbx>
+                      <wps:bodyPr rot="0" spcFirstLastPara="0" vertOverflow="overflow" horzOverflow="overflow" vert="horz" wrap="square" lIns="0" tIns="0" rIns="0" bIns="0" numCol="1" spcCol="0" rtlCol="0" fromWordArt="0" anchor="t" anchorCtr="0" forceAA="0" compatLnSpc="1">
+                        <a:prstTxWarp prst="textNoShape">
+                          <a:avLst/>
+                        </a:prstTxWarp>
+                        <a:noAutofit/>
+                      </wps:bodyPr>
+                    </wps:wsp>
+                  </a:graphicData>
+                </a:graphic>
+              </wp:anchor>
+            </w:drawing>
+          </mc:Choice>
+          <mc:Fallback>
+            <w:pict>
+              <v:shapetype w14:anchorId="13CAD8FA" id="_x0000_t202" coordsize="21600,21600" o:spt="202" path="m,l,21600r21600,l21600,xe">
+                <v:stroke joinstyle="miter"/>
+                <v:path gradientshapeok="t" o:connecttype="rect"/>
+              </v:shapetype>
+              <v:shape id="Text Box 4" o:spid="_x0000_s1026" type="#_x0000_t202" style="position:absolute;margin-left:-50.8pt;margin-top:-13pt;width:566.5pt;height:36pt;z-index:-251656192;visibility:visible;mso-wrap-style:square;mso-wrap-distance-left:9pt;mso-wrap-distance-top:0;mso-wrap-distance-right:9pt;mso-wrap-distance-bottom:0;mso-position-horizontal:absolute;mso-position-horizontal-relative:text;mso-position-vertical:absolute;mso-position-vertical-relative:text;v-text-anchor:top" o:gfxdata="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" stroked="f">
+                <v:textbox inset="0,0,0,0">
+                  <w:txbxContent>
+                    <w:p>
+                      <w:pPr>
+                        <w:pStyle w:val="Caption"/>
+                        <w:rPr>
+                          <w:rFonts w:ascii="Times New Roman" w:eastAsia="Times New Roman" w:hAnsi="Times New Roman" w:cs="Times New Roman"/>
+                          <w:noProof/>
+                          <w:sz w:val="24"/>
+                          <w:szCs w:val="24"/>
+                        </w:rPr>
+                      </w:pPr>
+                      <w:r>
+                        <w:t>Gantt Chart</w:t>
+                      </w:r>
+                    </w:p>
+                  </w:txbxContent>
+                </v:textbox>
+              </v:shape>
+            </w:pict>
+          </mc:Fallback>
+        </mc:AlternateContent>
+      </w:r>
+      <w:r>
+        <w:rPr>
+          <w:rFonts w:ascii="Times New Roman" w:eastAsia="Times New Roman" w:hAnsi="Times New Roman" w:cs="Times New Roman"/>
+          <w:noProof/>
+          <w:sz w:val="24"/>
+          <w:szCs w:val="24"/>
+        </w:rPr>
+        <w:drawing>
+          <wp:anchor distT="0" distB="0" distL="114300" distR="114300" simplePos="0" relativeHeight="251658240" behindDoc="1" locked="0" layoutInCell="1" allowOverlap="1" wp14:anchorId="1279EBDD" wp14:editId="51107AD5">
+            <wp:simplePos x="0" y="0"/>
+            <wp:positionH relativeFrom="column">
+              <wp:posOffset>-645227</wp:posOffset>
+            </wp:positionH>
+            <wp:positionV relativeFrom="paragraph">
+              <wp:posOffset>292100</wp:posOffset>
+            </wp:positionV>
+            <wp:extent cx="7194884" cy="3394509"/>
+            <wp:effectExtent l="0" t="0" r="6350" b="0"/>
+            <wp:wrapNone/>
+            <wp:docPr id="2" name="Picture 2"/>
+            <wp:cNvGraphicFramePr>
+              <a:graphicFrameLocks xmlns:a="http://schemas.openxmlformats.org/drawingml/2006/main" noChangeAspect="1"/>
+            </wp:cNvGraphicFramePr>
+            <a:graphic xmlns:a="http://schemas.openxmlformats.org/drawingml/2006/main">
+              <a:graphicData uri="http://schemas.openxmlformats.org/drawingml/2006/picture">
+                <pic:pic xmlns:pic="http://schemas.openxmlformats.org/drawingml/2006/picture">
+                  <pic:nvPicPr>
+                    <pic:cNvPr id="2" name="gantt-120518.png"/>
+                    <pic:cNvPicPr/>
+                  </pic:nvPicPr>
+                  <pic:blipFill>
+                    <a:blip r:embed="rId11" cstate="print">
+                      <a:extLst>
+                        <a:ext uri="{28A0092B-C50C-407E-A947-70E740481C1C}">
+                          <a14:useLocalDpi xmlns:a14="http://schemas.microsoft.com/office/drawing/2010/main" val="0"/>
+                        </a:ext>
+                      </a:extLst>
+                    </a:blip>
+                    <a:stretch>
+                      <a:fillRect/>
+                    </a:stretch>
+                  </pic:blipFill>
+                  <pic:spPr>
+                    <a:xfrm>
+                      <a:off x="0" y="0"/>
+                      <a:ext cx="7194884" cy="3394509"/>
+                    </a:xfrm>
+                    <a:prstGeom prst="rect">
+                      <a:avLst/>
+                    </a:prstGeom>
+                  </pic:spPr>
+                </pic:pic>
+              </a:graphicData>
+            </a:graphic>
+            <wp14:sizeRelH relativeFrom="margin">
+              <wp14:pctWidth>0</wp14:pctWidth>
+            </wp14:sizeRelH>
+            <wp14:sizeRelV relativeFrom="margin">
+              <wp14:pctHeight>0</wp14:pctHeight>
+            </wp14:sizeRelV>
+          </wp:anchor>
+        </w:drawing>
+      </w:r>
+    </w:p>
+    <w:p>
+      <w:pPr>
+        <w:spacing w:after="0" w:line="240" w:lineRule="auto"/>
+        <w:rPr>
+          <w:rFonts w:ascii="Times New Roman" w:eastAsia="Times New Roman" w:hAnsi="Times New Roman" w:cs="Times New Roman"/>
+          <w:sz w:val="24"/>
+          <w:szCs w:val="24"/>
+        </w:rPr>
+      </w:pPr>
+    </w:p>
+    <w:p>
+      <w:pPr>
+        <w:spacing w:after="0" w:line="240" w:lineRule="auto"/>
+        <w:rPr>
+          <w:rFonts w:ascii="Times New Roman" w:eastAsia="Times New Roman" w:hAnsi="Times New Roman" w:cs="Times New Roman"/>
+          <w:sz w:val="24"/>
+          <w:szCs w:val="24"/>
+        </w:rPr>
+      </w:pPr>
     </w:p>
     <w:sectPr>
       <w:pgSz w:w="12240" w:h="15840"/>
@@ -14909,7 +15141,7 @@
 </file>
 
 <file path=customXml/itemProps1.xml><?xml version="1.0" encoding="utf-8"?>
-<ds:datastoreItem xmlns:ds="http://schemas.openxmlformats.org/officeDocument/2006/customXml" ds:itemID="{B36051B9-6741-48B6-AFF2-2C2539B14F8D}">
+<ds:datastoreItem xmlns:ds="http://schemas.openxmlformats.org/officeDocument/2006/customXml" ds:itemID="{6D6CB7B7-FAE1-4577-B79E-71E6CA7128CE}">
   <ds:schemaRefs>
     <ds:schemaRef ds:uri="http://schemas.openxmlformats.org/officeDocument/2006/bibliography"/>
   </ds:schemaRefs>

</xml_diff>